<commit_message>
previous changes restored and uploading resume
</commit_message>
<xml_diff>
--- a/Olivia's Resume.docx
+++ b/Olivia's Resume.docx
@@ -58,7 +58,10 @@
         <w:t xml:space="preserve">  </w:t>
       </w:r>
       <w:r>
-        <w:t>815.751.5898</w:t>
+        <w:t>815.751.589</w:t>
+      </w:r>
+      <w:r>
+        <w:t>8</w:t>
       </w:r>
     </w:p>
     <w:p>
@@ -293,16 +296,7 @@
         <w:t> —</w:t>
       </w:r>
       <w:r>
-        <w:t xml:space="preserve"> Joliet Park District</w:t>
-      </w:r>
-      <w:r>
-        <w:t xml:space="preserve">, </w:t>
-      </w:r>
-      <w:r>
-        <w:t xml:space="preserve">Joliet, </w:t>
-      </w:r>
-      <w:r>
-        <w:t>IL</w:t>
+        <w:t xml:space="preserve"> Joliet Park District, Joliet, IL</w:t>
       </w:r>
     </w:p>
     <w:p>
@@ -310,16 +304,7 @@
         <w:spacing w:after="40"/>
       </w:pPr>
       <w:r>
-        <w:t>--</w:t>
-      </w:r>
-      <w:r>
-        <w:t>June</w:t>
-      </w:r>
-      <w:r>
-        <w:t xml:space="preserve"> 202</w:t>
-      </w:r>
-      <w:r>
-        <w:t xml:space="preserve">2 </w:t>
+        <w:t xml:space="preserve">--June 2022 </w:t>
       </w:r>
     </w:p>
     <w:p>
@@ -371,10 +356,7 @@
         <w:t> —</w:t>
       </w:r>
       <w:r>
-        <w:t xml:space="preserve"> </w:t>
-      </w:r>
-      <w:r>
-        <w:t>Remote</w:t>
+        <w:t xml:space="preserve"> Remote</w:t>
       </w:r>
     </w:p>
     <w:p>
@@ -382,10 +364,7 @@
         <w:spacing w:after="40"/>
       </w:pPr>
       <w:r>
-        <w:t>--June 202</w:t>
-      </w:r>
-      <w:r>
-        <w:t>2 to Present</w:t>
+        <w:t>--June 2022 to Present</w:t>
       </w:r>
     </w:p>
     <w:p>
@@ -714,8 +693,13 @@
       <w:r>
         <w:t xml:space="preserve">; </w:t>
       </w:r>
-      <w:r>
-        <w:t xml:space="preserve">A Honor Roll from </w:t>
+      <w:proofErr w:type="gramStart"/>
+      <w:r>
+        <w:t>A</w:t>
+      </w:r>
+      <w:proofErr w:type="gramEnd"/>
+      <w:r>
+        <w:t xml:space="preserve"> Honor Roll from </w:t>
       </w:r>
       <w:r>
         <w:t>f</w:t>

</xml_diff>